<commit_message>
Update Project Report overview.docx
</commit_message>
<xml_diff>
--- a/Project Report overview.docx
+++ b/Project Report overview.docx
@@ -20,100 +20,7 @@
             <mc:AlternateContent>
               <mc:Choice Requires="wps">
                 <w:drawing>
-                  <wp:anchor distT="0" distB="0" distL="114300" distR="114300" simplePos="0" relativeHeight="251660288" behindDoc="1" locked="0" layoutInCell="1" allowOverlap="1" wp14:anchorId="06BF9F5E" wp14:editId="1F4CEA81">
-                    <wp:simplePos x="0" y="0"/>
-                    <mc:AlternateContent>
-                      <mc:Choice Requires="wp14">
-                        <wp:positionH relativeFrom="page">
-                          <wp14:pctPosHOffset>10000</wp14:pctPosHOffset>
-                        </wp:positionH>
-                      </mc:Choice>
-                      <mc:Fallback>
-                        <wp:positionH relativeFrom="page">
-                          <wp:posOffset>755650</wp:posOffset>
-                        </wp:positionH>
-                      </mc:Fallback>
-                    </mc:AlternateContent>
-                    <mc:AlternateContent>
-                      <mc:Choice Requires="wp14">
-                        <wp:positionV relativeFrom="page">
-                          <wp14:pctPosVOffset>15000</wp14:pctPosVOffset>
-                        </wp:positionV>
-                      </mc:Choice>
-                      <mc:Fallback>
-                        <wp:positionV relativeFrom="page">
-                          <wp:posOffset>1604010</wp:posOffset>
-                        </wp:positionV>
-                      </mc:Fallback>
-                    </mc:AlternateContent>
-                    <wp:extent cx="0" cy="1543050"/>
-                    <wp:effectExtent l="19050" t="0" r="19050" b="23495"/>
-                    <wp:wrapNone/>
-                    <wp:docPr id="37" name="Straight Connector 37"/>
-                    <wp:cNvGraphicFramePr/>
-                    <a:graphic xmlns:a="http://schemas.openxmlformats.org/drawingml/2006/main">
-                      <a:graphicData uri="http://schemas.microsoft.com/office/word/2010/wordprocessingShape">
-                        <wps:wsp>
-                          <wps:cNvCnPr/>
-                          <wps:spPr>
-                            <a:xfrm>
-                              <a:off x="0" y="0"/>
-                              <a:ext cx="0" cy="1543050"/>
-                            </a:xfrm>
-                            <a:prstGeom prst="line">
-                              <a:avLst/>
-                            </a:prstGeom>
-                            <a:ln w="28575">
-                              <a:solidFill>
-                                <a:schemeClr val="tx1">
-                                  <a:lumMod val="85000"/>
-                                  <a:lumOff val="15000"/>
-                                </a:schemeClr>
-                              </a:solidFill>
-                            </a:ln>
-                          </wps:spPr>
-                          <wps:style>
-                            <a:lnRef idx="1">
-                              <a:schemeClr val="accent1"/>
-                            </a:lnRef>
-                            <a:fillRef idx="0">
-                              <a:schemeClr val="accent1"/>
-                            </a:fillRef>
-                            <a:effectRef idx="0">
-                              <a:schemeClr val="accent1"/>
-                            </a:effectRef>
-                            <a:fontRef idx="minor">
-                              <a:schemeClr val="tx1"/>
-                            </a:fontRef>
-                          </wps:style>
-                          <wps:bodyPr/>
-                        </wps:wsp>
-                      </a:graphicData>
-                    </a:graphic>
-                    <wp14:sizeRelV relativeFrom="page">
-                      <wp14:pctHeight>79500</wp14:pctHeight>
-                    </wp14:sizeRelV>
-                  </wp:anchor>
-                </w:drawing>
-              </mc:Choice>
-              <mc:Fallback>
-                <w:pict>
-                  <v:line w14:anchorId="6156B766" id="Straight Connector 37" o:spid="_x0000_s1026" style="position:absolute;z-index:-251656192;visibility:visible;mso-wrap-style:square;mso-height-percent:795;mso-left-percent:100;mso-top-percent:150;mso-wrap-distance-left:9pt;mso-wrap-distance-top:0;mso-wrap-distance-right:9pt;mso-wrap-distance-bottom:0;mso-position-horizontal-relative:page;mso-position-vertical-relative:page;mso-height-percent:795;mso-left-percent:100;mso-top-percent:150;mso-height-relative:page" from="0,0" to="0,121.5pt" o:gfxdata="UEsDBBQABgAIAAAAIQC2gziS/gAAAOEBAAATAAAAW0NvbnRlbnRfVHlwZXNdLnhtbJSRQU7DMBBF&#13;&#10;90jcwfIWJU67QAgl6YK0S0CoHGBkTxKLZGx5TGhvj5O2G0SRWNoz/78nu9wcxkFMGNg6quQqL6RA&#13;&#10;0s5Y6ir5vt9lD1JwBDIwOMJKHpHlpr69KfdHjyxSmriSfYz+USnWPY7AufNIadK6MEJMx9ApD/oD&#13;&#10;OlTrorhX2lFEilmcO2RdNtjC5xDF9pCuTyYBB5bi6bQ4syoJ3g9WQ0ymaiLzg5KdCXlKLjvcW893&#13;&#10;SUOqXwnz5DrgnHtJTxOsQfEKIT7DmDSUCaxw7Rqn8787ZsmRM9e2VmPeBN4uqYvTtW7jvijg9N/y&#13;&#10;JsXecLq0q+WD6m8AAAD//wMAUEsDBBQABgAIAAAAIQA4/SH/1gAAAJQBAAALAAAAX3JlbHMvLnJl&#13;&#10;bHOkkMFqwzAMhu+DvYPRfXGawxijTi+j0GvpHsDYimMaW0Yy2fr2M4PBMnrbUb/Q94l/f/hMi1qR&#13;&#10;JVI2sOt6UJgd+ZiDgffL8ekFlFSbvV0oo4EbChzGx4f9GRdb25HMsYhqlCwG5lrLq9biZkxWOiqY&#13;&#10;22YiTra2kYMu1l1tQD30/bPm3wwYN0x18gb45AdQl1tp5j/sFB2T0FQ7R0nTNEV3j6o9feQzro1i&#13;&#10;OWA14Fm+Q8a1a8+Bvu/d/dMb2JY5uiPbhG/ktn4cqGU/er3pcvwCAAD//wMAUEsDBBQABgAIAAAA&#13;&#10;IQCbaBsV2AEAABkEAAAOAAAAZHJzL2Uyb0RvYy54bWysU8tu2zAQvBfIPxC815LcqjUEyzkkSC5N&#13;&#10;G/TxAQy1tAjwBZKx5L/PkrTl9HFp0QslDnd3dobL7fWsFTmAD9KanjarmhIw3A7S7Hv64/vd2w0l&#13;&#10;ITIzMGUN9PQIgV7vrt5sJ9fB2o5WDeAJFjGhm1xPxxhdV1WBj6BZWFkHBg+F9ZpF3Pp9NXg2YXWt&#13;&#10;qnVdf6gm6wfnLYcQEL0th3SX6wsBPH4RIkAkqqfYW8yrz+tTWqvdlnV7z9wo+akN9g9daCYNki6l&#13;&#10;bllk5NnL30ppyb0NVsQVt7qyQkgOWQOqaepf1HwbmYOsBc0JbrEp/L+y/PPhxjx6tGFyoQvu0ScV&#13;&#10;s/A6fbE/MmezjotZMEfCC8gRbdr37+o2G1ldEp0P8R6sJumnp0qapIN17PApRCTD0HNIgpUhU0/X&#13;&#10;m/Zjm8OCVXK4k0qlwzwLcKM8OTC8xTg3OUY96wc7FGzT1vXpLhHGGy9wc4aRbqmSyV8R4JkyCF70&#13;&#10;5794VFBa+wqCyAEVF96lUOFgnIOJTRqkXAmjU5rA5pfEuohKM33R8XPiKT6lQh7bv0leMjKzNXFJ&#13;&#10;1tJY/yf25GJpWZT4swNFd7LgyQ7HPBnZGpy/rPD0VtKAv97n9MuL3r0AAAD//wMAUEsDBBQABgAI&#13;&#10;AAAAIQBfRUKk3QAAAAcBAAAPAAAAZHJzL2Rvd25yZXYueG1sTI/BTsNADETvSPzDykhcEN20BUTT&#13;&#10;bKqKCiFxgqYf4GbdJG3WG2W3afh7DBe4jGyNPH6TrUbXqoH60Hg2MJ0koIhLbxuuDOyK1/tnUCEi&#13;&#10;W2w9k4EvCrDKr68yTK2/8CcN21gpCeGQooE6xi7VOpQ1OQwT3xGLd/C9wyhrX2nb40XCXatnSfKk&#13;&#10;HTYsH2rs6KWm8rQ9OwMFHT+Oi/Lxrpq+b4bdYf0WbDE35vZm3CxF1ktQkcb4dwE/HYQfcgHb+zPb&#13;&#10;oFoD0ib+qngy7w3MHuYJ6DzT//nzbwAAAP//AwBQSwECLQAUAAYACAAAACEAtoM4kv4AAADhAQAA&#13;&#10;EwAAAAAAAAAAAAAAAAAAAAAAW0NvbnRlbnRfVHlwZXNdLnhtbFBLAQItABQABgAIAAAAIQA4/SH/&#13;&#10;1gAAAJQBAAALAAAAAAAAAAAAAAAAAC8BAABfcmVscy8ucmVsc1BLAQItABQABgAIAAAAIQCbaBsV&#13;&#10;2AEAABkEAAAOAAAAAAAAAAAAAAAAAC4CAABkcnMvZTJvRG9jLnhtbFBLAQItABQABgAIAAAAIQBf&#13;&#10;RUKk3QAAAAcBAAAPAAAAAAAAAAAAAAAAADIEAABkcnMvZG93bnJldi54bWxQSwUGAAAAAAQABADz&#13;&#10;AAAAPAUAAAAA&#13;&#10;" strokecolor="#272727 [2749]" strokeweight="2.25pt">
-                    <v:stroke joinstyle="miter"/>
-                    <w10:wrap anchorx="page" anchory="page"/>
-                  </v:line>
-                </w:pict>
-              </mc:Fallback>
-            </mc:AlternateContent>
-          </w:r>
-          <w:r>
-            <w:rPr>
-              <w:noProof/>
-            </w:rPr>
-            <mc:AlternateContent>
-              <mc:Choice Requires="wps">
-                <w:drawing>
-                  <wp:anchor distT="0" distB="0" distL="114300" distR="114300" simplePos="0" relativeHeight="251659264" behindDoc="0" locked="0" layoutInCell="1" allowOverlap="1" wp14:anchorId="53086DBF" wp14:editId="05670F89">
+                  <wp:anchor distT="0" distB="0" distL="114300" distR="114300" simplePos="0" relativeHeight="251659264" behindDoc="0" locked="0" layoutInCell="1" allowOverlap="1" wp14:anchorId="53086DBF" wp14:editId="2D8DBE52">
                     <wp:simplePos x="0" y="0"/>
                     <wp:positionH relativeFrom="page">
                       <wp:align>left</wp:align>
@@ -374,6 +281,81 @@
             <mc:AlternateContent>
               <mc:Choice Requires="wps">
                 <w:drawing>
+                  <wp:anchor distT="0" distB="0" distL="114300" distR="114300" simplePos="0" relativeHeight="251660288" behindDoc="1" locked="0" layoutInCell="1" allowOverlap="1" wp14:anchorId="06BF9F5E" wp14:editId="15D3A53F">
+                    <wp:simplePos x="0" y="0"/>
+                    <wp:positionH relativeFrom="page">
+                      <wp:posOffset>781050</wp:posOffset>
+                    </wp:positionH>
+                    <wp:positionV relativeFrom="page">
+                      <wp:posOffset>1600201</wp:posOffset>
+                    </wp:positionV>
+                    <wp:extent cx="0" cy="7848600"/>
+                    <wp:effectExtent l="12700" t="0" r="12700" b="12700"/>
+                    <wp:wrapNone/>
+                    <wp:docPr id="37" name="Straight Connector 37"/>
+                    <wp:cNvGraphicFramePr/>
+                    <a:graphic xmlns:a="http://schemas.openxmlformats.org/drawingml/2006/main">
+                      <a:graphicData uri="http://schemas.microsoft.com/office/word/2010/wordprocessingShape">
+                        <wps:wsp>
+                          <wps:cNvCnPr/>
+                          <wps:spPr>
+                            <a:xfrm>
+                              <a:off x="0" y="0"/>
+                              <a:ext cx="0" cy="7848600"/>
+                            </a:xfrm>
+                            <a:prstGeom prst="line">
+                              <a:avLst/>
+                            </a:prstGeom>
+                            <a:ln w="28575">
+                              <a:solidFill>
+                                <a:schemeClr val="tx1">
+                                  <a:lumMod val="85000"/>
+                                  <a:lumOff val="15000"/>
+                                </a:schemeClr>
+                              </a:solidFill>
+                            </a:ln>
+                          </wps:spPr>
+                          <wps:style>
+                            <a:lnRef idx="1">
+                              <a:schemeClr val="accent1"/>
+                            </a:lnRef>
+                            <a:fillRef idx="0">
+                              <a:schemeClr val="accent1"/>
+                            </a:fillRef>
+                            <a:effectRef idx="0">
+                              <a:schemeClr val="accent1"/>
+                            </a:effectRef>
+                            <a:fontRef idx="minor">
+                              <a:schemeClr val="tx1"/>
+                            </a:fontRef>
+                          </wps:style>
+                          <wps:bodyPr/>
+                        </wps:wsp>
+                      </a:graphicData>
+                    </a:graphic>
+                    <wp14:sizeRelV relativeFrom="page">
+                      <wp14:pctHeight>0</wp14:pctHeight>
+                    </wp14:sizeRelV>
+                  </wp:anchor>
+                </w:drawing>
+              </mc:Choice>
+              <mc:Fallback>
+                <w:pict>
+                  <v:line w14:anchorId="54423E9E" id="Straight Connector 37" o:spid="_x0000_s1026" style="position:absolute;z-index:-251656192;visibility:visible;mso-wrap-style:square;mso-height-percent:0;mso-wrap-distance-left:9pt;mso-wrap-distance-top:0;mso-wrap-distance-right:9pt;mso-wrap-distance-bottom:0;mso-position-horizontal:absolute;mso-position-horizontal-relative:page;mso-position-vertical:absolute;mso-position-vertical-relative:page;mso-height-percent:0;mso-height-relative:page" from="61.5pt,126pt" to="61.5pt,744pt" o:gfxdata="UEsDBBQABgAIAAAAIQC2gziS/gAAAOEBAAATAAAAW0NvbnRlbnRfVHlwZXNdLnhtbJSRQU7DMBBF&#13;&#10;90jcwfIWJU67QAgl6YK0S0CoHGBkTxKLZGx5TGhvj5O2G0SRWNoz/78nu9wcxkFMGNg6quQqL6RA&#13;&#10;0s5Y6ir5vt9lD1JwBDIwOMJKHpHlpr69KfdHjyxSmriSfYz+USnWPY7AufNIadK6MEJMx9ApD/oD&#13;&#10;OlTrorhX2lFEilmcO2RdNtjC5xDF9pCuTyYBB5bi6bQ4syoJ3g9WQ0ymaiLzg5KdCXlKLjvcW893&#13;&#10;SUOqXwnz5DrgnHtJTxOsQfEKIT7DmDSUCaxw7Rqn8787ZsmRM9e2VmPeBN4uqYvTtW7jvijg9N/y&#13;&#10;JsXecLq0q+WD6m8AAAD//wMAUEsDBBQABgAIAAAAIQA4/SH/1gAAAJQBAAALAAAAX3JlbHMvLnJl&#13;&#10;bHOkkMFqwzAMhu+DvYPRfXGawxijTi+j0GvpHsDYimMaW0Yy2fr2M4PBMnrbUb/Q94l/f/hMi1qR&#13;&#10;JVI2sOt6UJgd+ZiDgffL8ekFlFSbvV0oo4EbChzGx4f9GRdb25HMsYhqlCwG5lrLq9biZkxWOiqY&#13;&#10;22YiTra2kYMu1l1tQD30/bPm3wwYN0x18gb45AdQl1tp5j/sFB2T0FQ7R0nTNEV3j6o9feQzro1i&#13;&#10;OWA14Fm+Q8a1a8+Bvu/d/dMb2JY5uiPbhG/ktn4cqGU/er3pcvwCAAD//wMAUEsDBBQABgAIAAAA&#13;&#10;IQA3sAiG2AEAABkEAAAOAAAAZHJzL2Uyb0RvYy54bWysU8tu2zAQvBfoPxC815KMOhEEyzkkSC99&#13;&#10;BG36AQy1tAjwBZK25L/vkrTl9HFp0QslLndmd4bL7d2sFTmCD9KanjarmhIw3A7S7Hv6/fnxXUtJ&#13;&#10;iMwMTFkDPT1BoHe7t2+2k+tgbUerBvAESUzoJtfTMUbXVVXgI2gWVtaBwUNhvWYRt35fDZ5NyK5V&#13;&#10;ta7rm2qyfnDecggBow/lkO4yvxDA4xchAkSieoq9xbz6vL6ktdptWbf3zI2Sn9tg/9CFZtJg0YXq&#13;&#10;gUVGDl7+RqUl9zZYEVfc6soKITlkDaimqX9R821kDrIWNCe4xabw/2j55+O9efJow+RCF9yTTypm&#13;&#10;4XX6Yn9kzmadFrNgjoSXIMfobfu+vamzkdUV6HyIH8Bqkn56qqRJOljHjh9DxGKYeklJYWXI1NN1&#13;&#10;u7nd5LRglRwepVLpMM8C3CtPjgxvMc5NzlEH/ckOJdZu6tICUh003ngJN5cwlltYcvFXBfBMGQxe&#13;&#10;9ee/eFJQWvsKgsgBFZe6C1GpwTgHE5s0SJkJsxNMYPMLsC6i0kxfdfwMPOcnKOSx/RvwgsiVrYkL&#13;&#10;WEtj/Z+qJxdLy6LkXxwoupMFL3Y45cnI1uD8ZYXnt5IG/PU+w68vevcDAAD//wMAUEsDBBQABgAI&#13;&#10;AAAAIQAxETHK4QAAABEBAAAPAAAAZHJzL2Rvd25yZXYueG1sTE/LTsMwELwj8Q/WInGjdsMrpHEq&#13;&#10;HkJCqhRE4APceEkC8TqK3TT9e7Zc4LKa2cfsTL6eXS8mHEPnScNyoUAg1d521Gj4eH++SEGEaMia&#13;&#10;3hNqOGCAdXF6kpvM+j294VTFRrAIhcxoaGMcMilD3aIzYeEHJJ59+tGZyHRspB3NnsVdLxOlbqQz&#13;&#10;HfGH1gz42GL9Xe0cPznY5Wu52Tx8tXe3L3UVSqmmUuvzs/lpxeV+BSLiHP8u4JiB/UPBxrZ+RzaI&#13;&#10;nnlyyYGihuQ6YXDc+O1sGVylqQJZ5PJ/kuIHAAD//wMAUEsBAi0AFAAGAAgAAAAhALaDOJL+AAAA&#13;&#10;4QEAABMAAAAAAAAAAAAAAAAAAAAAAFtDb250ZW50X1R5cGVzXS54bWxQSwECLQAUAAYACAAAACEA&#13;&#10;OP0h/9YAAACUAQAACwAAAAAAAAAAAAAAAAAvAQAAX3JlbHMvLnJlbHNQSwECLQAUAAYACAAAACEA&#13;&#10;N7AIhtgBAAAZBAAADgAAAAAAAAAAAAAAAAAuAgAAZHJzL2Uyb0RvYy54bWxQSwECLQAUAAYACAAA&#13;&#10;ACEAMRExyuEAAAARAQAADwAAAAAAAAAAAAAAAAAyBAAAZHJzL2Rvd25yZXYueG1sUEsFBgAAAAAE&#13;&#10;AAQA8wAAAEAFAAAAAA==&#13;&#10;" strokecolor="#272727 [2749]" strokeweight="2.25pt">
+                    <v:stroke joinstyle="miter"/>
+                    <w10:wrap anchorx="page" anchory="page"/>
+                  </v:line>
+                </w:pict>
+              </mc:Fallback>
+            </mc:AlternateContent>
+          </w:r>
+          <w:r>
+            <w:rPr>
+              <w:noProof/>
+            </w:rPr>
+            <mc:AlternateContent>
+              <mc:Choice Requires="wps">
+                <w:drawing>
                   <wp:anchor distT="0" distB="0" distL="114300" distR="114300" simplePos="0" relativeHeight="251661312" behindDoc="0" locked="0" layoutInCell="1" allowOverlap="1" wp14:anchorId="42124DBC" wp14:editId="2447BB57">
                     <wp:simplePos x="0" y="0"/>
                     <wp:positionH relativeFrom="column">
@@ -437,36 +419,8 @@
                                     <w:szCs w:val="40"/>
                                     <w:lang w:val="nb-NO"/>
                                   </w:rPr>
-                                  <w:t xml:space="preserve">Gabriel </w:t>
+                                  <w:t>Gabriel Dähn Wiland</w:t>
                                 </w:r>
-                                <w:proofErr w:type="spellStart"/>
-                                <w:r>
-                                  <w:rPr>
-                                    <w:sz w:val="40"/>
-                                    <w:szCs w:val="40"/>
-                                    <w:lang w:val="nb-NO"/>
-                                  </w:rPr>
-                                  <w:t>Dähn</w:t>
-                                </w:r>
-                                <w:proofErr w:type="spellEnd"/>
-                                <w:r>
-                                  <w:rPr>
-                                    <w:sz w:val="40"/>
-                                    <w:szCs w:val="40"/>
-                                    <w:lang w:val="nb-NO"/>
-                                  </w:rPr>
-                                  <w:t xml:space="preserve"> </w:t>
-                                </w:r>
-                                <w:proofErr w:type="spellStart"/>
-                                <w:r>
-                                  <w:rPr>
-                                    <w:sz w:val="40"/>
-                                    <w:szCs w:val="40"/>
-                                    <w:lang w:val="nb-NO"/>
-                                  </w:rPr>
-                                  <w:t>Wiland</w:t>
-                                </w:r>
-                                <w:proofErr w:type="spellEnd"/>
                               </w:p>
                             </w:txbxContent>
                           </wps:txbx>
@@ -518,36 +472,8 @@
                               <w:szCs w:val="40"/>
                               <w:lang w:val="nb-NO"/>
                             </w:rPr>
-                            <w:t xml:space="preserve">Gabriel </w:t>
+                            <w:t>Gabriel Dähn Wiland</w:t>
                           </w:r>
-                          <w:proofErr w:type="spellStart"/>
-                          <w:r>
-                            <w:rPr>
-                              <w:sz w:val="40"/>
-                              <w:szCs w:val="40"/>
-                              <w:lang w:val="nb-NO"/>
-                            </w:rPr>
-                            <w:t>Dähn</w:t>
-                          </w:r>
-                          <w:proofErr w:type="spellEnd"/>
-                          <w:r>
-                            <w:rPr>
-                              <w:sz w:val="40"/>
-                              <w:szCs w:val="40"/>
-                              <w:lang w:val="nb-NO"/>
-                            </w:rPr>
-                            <w:t xml:space="preserve"> </w:t>
-                          </w:r>
-                          <w:proofErr w:type="spellStart"/>
-                          <w:r>
-                            <w:rPr>
-                              <w:sz w:val="40"/>
-                              <w:szCs w:val="40"/>
-                              <w:lang w:val="nb-NO"/>
-                            </w:rPr>
-                            <w:t>Wiland</w:t>
-                          </w:r>
-                          <w:proofErr w:type="spellEnd"/>
                         </w:p>
                       </w:txbxContent>
                     </v:textbox>
@@ -2756,15 +2682,7 @@
           <w:sz w:val="24"/>
           <w:szCs w:val="24"/>
         </w:rPr>
-        <w:t>classify and distinguish diseases</w:t>
-      </w:r>
-      <w:r>
-        <w:rPr>
-          <w:rFonts w:ascii="Cambria" w:hAnsi="Cambria"/>
-          <w:sz w:val="24"/>
-          <w:szCs w:val="24"/>
-        </w:rPr>
-        <w:t>.</w:t>
+        <w:t>classify and distinguish diseases.</w:t>
       </w:r>
     </w:p>
     <w:p>
@@ -4306,7 +4224,6 @@
           <w:bCs/>
           <w:sz w:val="24"/>
           <w:szCs w:val="24"/>
-          <w:lang w:val="nb-NO"/>
         </w:rPr>
         <w:t xml:space="preserve">* </w:t>
       </w:r>
@@ -4315,11 +4232,9 @@
           <w:rFonts w:ascii="Cambria" w:hAnsi="Cambria"/>
           <w:sz w:val="24"/>
           <w:szCs w:val="24"/>
-          <w:lang w:val="nb-NO"/>
-        </w:rPr>
-        <w:t xml:space="preserve">Training og </w:t>
-      </w:r>
-      <w:proofErr w:type="spellStart"/>
+        </w:rPr>
+        <w:t xml:space="preserve">Training og prediction tid. </w:t>
+      </w:r>
       <w:r>
         <w:rPr>
           <w:rFonts w:ascii="Cambria" w:hAnsi="Cambria"/>
@@ -4327,17 +4242,7 @@
           <w:szCs w:val="24"/>
           <w:lang w:val="nb-NO"/>
         </w:rPr>
-        <w:t>prediction</w:t>
-      </w:r>
-      <w:proofErr w:type="spellEnd"/>
-      <w:r>
-        <w:rPr>
-          <w:rFonts w:ascii="Cambria" w:hAnsi="Cambria"/>
-          <w:sz w:val="24"/>
-          <w:szCs w:val="24"/>
-          <w:lang w:val="nb-NO"/>
-        </w:rPr>
-        <w:t xml:space="preserve"> tid. Sammenligne </w:t>
+        <w:t xml:space="preserve">Sammenligne </w:t>
       </w:r>
       <w:proofErr w:type="spellStart"/>
       <w:r>

</xml_diff>